<commit_message>
added names who is doing the project
</commit_message>
<xml_diff>
--- a/docs/Clinic appointment system.docx
+++ b/docs/Clinic appointment system.docx
@@ -1,6 +1,6 @@
 
 <file path=word/document.xml><?xml version="1.0" encoding="utf-8"?>
-<w:document xmlns:wpc="http://schemas.microsoft.com/office/word/2010/wordprocessingCanvas" xmlns:cx="http://schemas.microsoft.com/office/drawing/2014/chartex" xmlns:cx1="http://schemas.microsoft.com/office/drawing/2015/9/8/chartex" xmlns:cx2="http://schemas.microsoft.com/office/drawing/2015/10/21/chartex" xmlns:cx3="http://schemas.microsoft.com/office/drawing/2016/5/9/chartex" xmlns:cx4="http://schemas.microsoft.com/office/drawing/2016/5/10/chartex" xmlns:cx5="http://schemas.microsoft.com/office/drawing/2016/5/11/chartex" xmlns:cx6="http://schemas.microsoft.com/office/drawing/2016/5/12/chartex" xmlns:cx7="http://schemas.microsoft.com/office/drawing/2016/5/13/chartex" xmlns:cx8="http://schemas.microsoft.com/office/drawing/2016/5/14/chartex" xmlns:mc="http://schemas.openxmlformats.org/markup-compatibility/2006" xmlns:aink="http://schemas.microsoft.com/office/drawing/2016/ink" xmlns:am3d="http://schemas.microsoft.com/office/drawing/2017/model3d" xmlns:o="urn:schemas-microsoft-com:office:office" xmlns:r="http://schemas.openxmlformats.org/officeDocument/2006/relationships" xmlns:m="http://schemas.openxmlformats.org/officeDocument/2006/math" xmlns:v="urn:schemas-microsoft-com:vml" xmlns:wp14="http://schemas.microsoft.com/office/word/2010/wordprocessingDrawing" xmlns:wp="http://schemas.openxmlformats.org/drawingml/2006/wordprocessingDrawing" xmlns:w10="urn:schemas-microsoft-com:office:word" xmlns:w="http://schemas.openxmlformats.org/wordprocessingml/2006/main" xmlns:w14="http://schemas.microsoft.com/office/word/2010/wordml" xmlns:w15="http://schemas.microsoft.com/office/word/2012/wordml" xmlns:w16cid="http://schemas.microsoft.com/office/word/2016/wordml/cid" xmlns:w16se="http://schemas.microsoft.com/office/word/2015/wordml/symex" xmlns:wpg="http://schemas.microsoft.com/office/word/2010/wordprocessingGroup" xmlns:wpi="http://schemas.microsoft.com/office/word/2010/wordprocessingInk" xmlns:wne="http://schemas.microsoft.com/office/word/2006/wordml" xmlns:wps="http://schemas.microsoft.com/office/word/2010/wordprocessingShape" mc:Ignorable="w14 w15 w16se w16cid wp14">
+<w:document xmlns:wpc="http://schemas.microsoft.com/office/word/2010/wordprocessingCanvas" xmlns:mc="http://schemas.openxmlformats.org/markup-compatibility/2006" xmlns:o="urn:schemas-microsoft-com:office:office" xmlns:r="http://schemas.openxmlformats.org/officeDocument/2006/relationships" xmlns:m="http://schemas.openxmlformats.org/officeDocument/2006/math" xmlns:v="urn:schemas-microsoft-com:vml" xmlns:wp14="http://schemas.microsoft.com/office/word/2010/wordprocessingDrawing" xmlns:wp="http://schemas.openxmlformats.org/drawingml/2006/wordprocessingDrawing" xmlns:w10="urn:schemas-microsoft-com:office:word" xmlns:w="http://schemas.openxmlformats.org/wordprocessingml/2006/main" xmlns:w14="http://schemas.microsoft.com/office/word/2010/wordml" xmlns:w15="http://schemas.microsoft.com/office/word/2012/wordml" xmlns:wpg="http://schemas.microsoft.com/office/word/2010/wordprocessingGroup" xmlns:wpi="http://schemas.microsoft.com/office/word/2010/wordprocessingInk" xmlns:wne="http://schemas.microsoft.com/office/word/2006/wordml" xmlns:wps="http://schemas.microsoft.com/office/word/2010/wordprocessingShape" mc:Ignorable="w14 w15 wp14">
   <w:body>
     <w:p/>
     <w:p>
@@ -8,140 +8,159 @@
         <w:t>Clinic appointment system</w:t>
       </w:r>
     </w:p>
-    <w:p/>
-    <w:p>
-      <w:r>
-        <w:t>Purpose, allow patients to take appointment throught this application.</w:t>
-      </w:r>
-    </w:p>
-    <w:p>
-      <w:r>
-        <w:t>Allow doctors to visuli</w:t>
-      </w:r>
-      <w:r>
-        <w:t>z</w:t>
-      </w:r>
-      <w:r>
-        <w:t>e the appointments taken</w:t>
-      </w:r>
-      <w:r>
-        <w:t xml:space="preserve"> and manage their availability.</w:t>
-      </w:r>
-    </w:p>
-    <w:p>
-      <w:r>
-        <w:t>Program will have three different role login. Each login will be organized in one executalbe(assembly).</w:t>
-      </w:r>
-    </w:p>
-    <w:p>
-      <w:r>
-        <w:t>Admin login, doctor login, patient login</w:t>
-      </w:r>
-    </w:p>
-    <w:p/>
-    <w:p>
-      <w:r>
-        <w:t>Process:</w:t>
-      </w:r>
-    </w:p>
-    <w:p>
-      <w:r>
-        <w:t xml:space="preserve">Each </w:t>
-      </w:r>
-      <w:r>
-        <w:t xml:space="preserve">Doctore will enter his daily availability for the next </w:t>
-      </w:r>
-      <w:r>
-        <w:t>4 weeks</w:t>
-      </w:r>
-      <w:r>
-        <w:t>. This is done periodically.</w:t>
-      </w:r>
-    </w:p>
-    <w:p>
-      <w:r>
-        <w:t>Admin can do it for doctor if wished.</w:t>
-      </w:r>
-    </w:p>
-    <w:p>
-      <w:r>
-        <w:t>When doctor enter</w:t>
-      </w:r>
-      <w:r>
-        <w:t>s</w:t>
-      </w:r>
-      <w:r>
-        <w:t xml:space="preserve"> the availability, database trigger will automatically create </w:t>
-      </w:r>
-      <w:r>
-        <w:t xml:space="preserve">default </w:t>
-      </w:r>
-      <w:r>
-        <w:t>time slots for that date</w:t>
-      </w:r>
-      <w:r>
-        <w:t xml:space="preserve"> with that doctor Id.</w:t>
-      </w:r>
-    </w:p>
-    <w:p>
-      <w:r>
-        <w:t xml:space="preserve">time slots will have a status taken or available. </w:t>
-      </w:r>
-      <w:r>
-        <w:t>Existing time slots, can be modified by admin (some condition?)</w:t>
-      </w:r>
-    </w:p>
-    <w:p>
-      <w:r>
-        <w:t>Admin can add/modify non default time slots, say longer duration appointment. (what are the conditions should be checked? If it is conflict with existing default time slots?)</w:t>
-      </w:r>
-    </w:p>
-    <w:p>
-      <w:r>
-        <w:t>When patient choose a doctor to book appointment, he will see only the available time slots.</w:t>
-      </w:r>
-    </w:p>
-    <w:p>
-      <w:r>
-        <w:t>Patient can also cancel an appointment if 24 hours before the appointment.</w:t>
-      </w:r>
-    </w:p>
-    <w:p>
-      <w:r>
-        <w:t>Admin can have full access to all the functionality. Add doctore,  register a patient, take an appointment, modify the schedule, add</w:t>
-      </w:r>
-      <w:r>
-        <w:t>/ modify</w:t>
-      </w:r>
-      <w:r>
-        <w:t xml:space="preserve"> time slots etc.</w:t>
-      </w:r>
-    </w:p>
-    <w:p/>
-    <w:p>
-      <w:r>
-        <w:t>Tools:</w:t>
-      </w:r>
-    </w:p>
-    <w:p>
-      <w:r>
-        <w:t xml:space="preserve">Visual studio, C# and sql server azure </w:t>
-      </w:r>
-    </w:p>
-    <w:p>
-      <w:r>
-        <w:t>Library, not sure….</w:t>
-      </w:r>
-    </w:p>
-    <w:p/>
-    <w:p/>
-    <w:p/>
-    <w:p/>
-    <w:p/>
-    <w:p/>
-    <w:p>
+    <w:p>
+      <w:r>
+        <w:t>By JianQiu Chen  / Dongfan Zhang</w:t>
+      </w:r>
       <w:bookmarkStart w:id="0" w:name="_GoBack"/>
       <w:bookmarkEnd w:id="0"/>
+    </w:p>
+    <w:p/>
+    <w:p>
+      <w:r>
+        <w:t>Purpose, allow patients to take appointment throught this application.</w:t>
+      </w:r>
+    </w:p>
+    <w:p>
+      <w:r>
+        <w:t>Allow doctors to visuli</w:t>
+      </w:r>
+      <w:r>
+        <w:t>z</w:t>
+      </w:r>
+      <w:r>
+        <w:t>e the appointments taken</w:t>
+      </w:r>
+      <w:r>
+        <w:t xml:space="preserve"> and manage their availability.</w:t>
+      </w:r>
+    </w:p>
+    <w:p>
+      <w:r>
+        <w:t>Program will have three different role login. Each login will be organized in one executalbe(assembly).</w:t>
+      </w:r>
+    </w:p>
+    <w:p>
+      <w:pPr>
+        <w:rPr>
+          <w:lang w:val="fr-CA"/>
+        </w:rPr>
+      </w:pPr>
+      <w:r>
+        <w:rPr>
+          <w:lang w:val="fr-CA"/>
+        </w:rPr>
+        <w:t>Admin login, doctor login, patient login</w:t>
+      </w:r>
+    </w:p>
+    <w:p>
+      <w:pPr>
+        <w:rPr>
+          <w:lang w:val="fr-CA"/>
+        </w:rPr>
+      </w:pPr>
+    </w:p>
+    <w:p>
+      <w:r>
+        <w:t>Process:</w:t>
+      </w:r>
+    </w:p>
+    <w:p>
+      <w:r>
+        <w:t xml:space="preserve">Each </w:t>
+      </w:r>
+      <w:r>
+        <w:t xml:space="preserve">Doctore will enter his daily availability for the next </w:t>
+      </w:r>
+      <w:r>
+        <w:t>4 weeks</w:t>
+      </w:r>
+      <w:r>
+        <w:t>. This is done periodically.</w:t>
+      </w:r>
+    </w:p>
+    <w:p>
+      <w:r>
+        <w:t>Admin can do it for doctor if wished.</w:t>
+      </w:r>
+    </w:p>
+    <w:p>
+      <w:r>
+        <w:t>When doctor enter</w:t>
+      </w:r>
+      <w:r>
+        <w:t>s</w:t>
+      </w:r>
+      <w:r>
+        <w:t xml:space="preserve"> the availability, database trigger will automatically create </w:t>
+      </w:r>
+      <w:r>
+        <w:t xml:space="preserve">default </w:t>
+      </w:r>
+      <w:r>
+        <w:t>time slots for that date</w:t>
+      </w:r>
+      <w:r>
+        <w:t xml:space="preserve"> with that doctor Id.</w:t>
+      </w:r>
+    </w:p>
+    <w:p>
+      <w:r>
+        <w:t xml:space="preserve">time slots will have a status taken or available. </w:t>
+      </w:r>
+      <w:r>
+        <w:t>Existing time slots, can be modified by admin (some condition?)</w:t>
+      </w:r>
+    </w:p>
+    <w:p>
+      <w:r>
+        <w:t>Admin can add/modify non default time slots, say longer duration appointment. (what are the conditions should be checked? If it is conflict with existing default time slots?)</w:t>
+      </w:r>
+    </w:p>
+    <w:p>
+      <w:r>
+        <w:t>When patient choose a doctor to book appointment, he will see only the available time slots.</w:t>
+      </w:r>
+    </w:p>
+    <w:p>
+      <w:r>
+        <w:t>Patient can also cancel an appointment if 24 hours before the appointment.</w:t>
+      </w:r>
+    </w:p>
+    <w:p>
+      <w:r>
+        <w:t>Admin can have full access to all the functionality. Add doctore,  register a patient, take an appointment, modify the schedule, add</w:t>
+      </w:r>
+      <w:r>
+        <w:t>/ modify</w:t>
+      </w:r>
+      <w:r>
+        <w:t xml:space="preserve"> time slots etc.</w:t>
+      </w:r>
+    </w:p>
+    <w:p/>
+    <w:p>
+      <w:r>
+        <w:t>Tools:</w:t>
+      </w:r>
+    </w:p>
+    <w:p>
+      <w:r>
+        <w:t xml:space="preserve">Visual studio, C# and sql server azure </w:t>
+      </w:r>
+    </w:p>
+    <w:p>
+      <w:r>
+        <w:t>Library, not sure….</w:t>
+      </w:r>
+    </w:p>
+    <w:p/>
+    <w:p/>
+    <w:p/>
+    <w:p/>
+    <w:p/>
+    <w:p/>
+    <w:p>
       <w:r>
         <w:t>Database diagram</w:t>
       </w:r>
@@ -194,7 +213,6 @@
     <w:p/>
     <w:p>
       <w:r>
-        <w:lastRenderedPageBreak/>
         <w:t>Patient</w:t>
       </w:r>
     </w:p>
@@ -287,7 +305,6 @@
     <w:p/>
     <w:p>
       <w:r>
-        <w:lastRenderedPageBreak/>
         <w:t>Admin</w:t>
       </w:r>
     </w:p>
@@ -345,7 +362,7 @@
 </file>
 
 <file path=word/styles.xml><?xml version="1.0" encoding="utf-8"?>
-<w:styles xmlns:mc="http://schemas.openxmlformats.org/markup-compatibility/2006" xmlns:r="http://schemas.openxmlformats.org/officeDocument/2006/relationships" xmlns:w="http://schemas.openxmlformats.org/wordprocessingml/2006/main" xmlns:w14="http://schemas.microsoft.com/office/word/2010/wordml" xmlns:w15="http://schemas.microsoft.com/office/word/2012/wordml" xmlns:w16cid="http://schemas.microsoft.com/office/word/2016/wordml/cid" xmlns:w16se="http://schemas.microsoft.com/office/word/2015/wordml/symex" mc:Ignorable="w14 w15 w16se w16cid">
+<w:styles xmlns:mc="http://schemas.openxmlformats.org/markup-compatibility/2006" xmlns:r="http://schemas.openxmlformats.org/officeDocument/2006/relationships" xmlns:w="http://schemas.openxmlformats.org/wordprocessingml/2006/main" xmlns:w14="http://schemas.microsoft.com/office/word/2010/wordml" xmlns:w15="http://schemas.microsoft.com/office/word/2012/wordml" mc:Ignorable="w14 w15">
   <w:docDefaults>
     <w:rPrDefault>
       <w:rPr>
@@ -361,7 +378,7 @@
       </w:pPr>
     </w:pPrDefault>
   </w:docDefaults>
-  <w:latentStyles w:defLockedState="0" w:defUIPriority="99" w:defSemiHidden="0" w:defUnhideWhenUsed="0" w:defQFormat="0" w:count="375">
+  <w:latentStyles w:defLockedState="0" w:defUIPriority="99" w:defSemiHidden="0" w:defUnhideWhenUsed="0" w:defQFormat="0" w:count="371">
     <w:lsdException w:name="Normal" w:uiPriority="0" w:qFormat="1"/>
     <w:lsdException w:name="heading 1" w:uiPriority="9" w:qFormat="1"/>
     <w:lsdException w:name="heading 2" w:semiHidden="1" w:uiPriority="9" w:unhideWhenUsed="1" w:qFormat="1"/>
@@ -733,10 +750,6 @@
     <w:lsdException w:name="List Table 5 Dark Accent 6" w:uiPriority="50"/>
     <w:lsdException w:name="List Table 6 Colorful Accent 6" w:uiPriority="51"/>
     <w:lsdException w:name="List Table 7 Colorful Accent 6" w:uiPriority="52"/>
-    <w:lsdException w:name="Mention" w:semiHidden="1" w:unhideWhenUsed="1"/>
-    <w:lsdException w:name="Smart Hyperlink" w:semiHidden="1" w:unhideWhenUsed="1"/>
-    <w:lsdException w:name="Hashtag" w:semiHidden="1" w:unhideWhenUsed="1"/>
-    <w:lsdException w:name="Unresolved Mention" w:semiHidden="1" w:unhideWhenUsed="1"/>
   </w:latentStyles>
   <w:style w:type="paragraph" w:default="1" w:styleId="Normal">
     <w:name w:val="Normal"/>

</xml_diff>